<commit_message>
updated deliverables to be more deliverable-y
</commit_message>
<xml_diff>
--- a/main/deliverables01.docx
+++ b/main/deliverables01.docx
@@ -24,8 +24,6 @@
       <w:r>
         <w:t>are as follows, with any deadlines not detailed in the section for the relevant deliverable shown in the Gannt chart below:</w:t>
       </w:r>
-      <w:bookmarkStart w:id="0" w:name="_GoBack"/>
-      <w:bookmarkEnd w:id="0"/>
     </w:p>
     <w:p>
       <w:pPr>
@@ -153,19 +151,30 @@
       </w:r>
     </w:p>
     <w:p>
-      <w:r>
+      <w:pPr>
         <w:rPr>
           <w:u w:val="single"/>
         </w:rPr>
-        <w:t>Basic Classification algorithm</w:t>
-      </w:r>
-    </w:p>
-    <w:p>
-      <w:r>
-        <w:t xml:space="preserve">This shall be </w:t>
-      </w:r>
-      <w:r>
-        <w:t xml:space="preserve">“an </w:t>
+      </w:pPr>
+      <w:r>
+        <w:rPr>
+          <w:u w:val="single"/>
+        </w:rPr>
+        <w:t>A Classification and filtering web system</w:t>
+      </w:r>
+    </w:p>
+    <w:p>
+      <w:r>
+        <w:t xml:space="preserve">This </w:t>
+      </w:r>
+      <w:r>
+        <w:t>shall be a webpage or set of webpages that</w:t>
+      </w:r>
+      <w:r>
+        <w:t xml:space="preserve"> use an implementation of </w:t>
+      </w:r>
+      <w:r>
+        <w:t xml:space="preserve">an </w:t>
       </w:r>
       <w:r>
         <w:t xml:space="preserve">algorithm to </w:t>
@@ -214,44 +223,29 @@
     </w:p>
     <w:p>
       <w:r>
-        <w:rPr>
-          <w:u w:val="single"/>
-        </w:rPr>
-        <w:t>Method to store the results of the basic classification algorithm</w:t>
-      </w:r>
-    </w:p>
-    <w:p>
-      <w:r>
-        <w:t>This shall be a method to store the results from the basic classification algorithm such that the algorithm is run only when additional classifications are added by users of the system</w:t>
-      </w:r>
-      <w:r>
-        <w:t>,</w:t>
+        <w:t xml:space="preserve">This shall </w:t>
+      </w:r>
+      <w:r>
+        <w:t>involve</w:t>
+      </w:r>
+      <w:r>
+        <w:t xml:space="preserve"> a method to store the results from the basic classification algorithm such that the algorithm is run only when additional classifications are added by users of the system</w:t>
+      </w:r>
+      <w:r>
+        <w:t>, (paraphrased, www.duo.dur.ac.uk)</w:t>
+      </w:r>
+      <w:r>
+        <w:t>.</w:t>
+      </w:r>
+      <w:r>
+        <w:t xml:space="preserve"> This will be worked on by the whole team between 01/01/2016 and 10/02/2016</w:t>
+      </w:r>
+      <w:r>
+        <w:t>.</w:t>
       </w:r>
       <w:r>
         <w:t xml:space="preserve"> </w:t>
       </w:r>
-      <w:r>
-        <w:t>(paraphrased, www.duo.dur.ac.uk)</w:t>
-      </w:r>
-      <w:r>
-        <w:t>.</w:t>
-      </w:r>
-      <w:r>
-        <w:t xml:space="preserve"> This will be worked on by the whole team between 01/01/2016 and 10/02/2016</w:t>
-      </w:r>
-      <w:r>
-        <w:t>.</w:t>
-      </w:r>
-    </w:p>
-    <w:p>
-      <w:r>
-        <w:rPr>
-          <w:u w:val="single"/>
-        </w:rPr>
-        <w:t>Functionality for users of the system to select and filter images</w:t>
-      </w:r>
-    </w:p>
-    <w:p>
       <w:r>
         <w:t xml:space="preserve">This shall </w:t>
       </w:r>
@@ -272,55 +266,54 @@
     </w:p>
     <w:p>
       <w:r>
-        <w:rPr>
-          <w:u w:val="single"/>
-        </w:rPr>
-        <w:t>Backstage interface for scientists</w:t>
-      </w:r>
-    </w:p>
-    <w:p>
-      <w:r>
-        <w:t>This shall be an interface for the scientists behind the MammalWeb project to search through and filter the images based on criteria such as species, whether an image has been classified by the algorithm yet, the location in which the image was taken or the time when it as taken.</w:t>
+        <w:t>Th</w:t>
+      </w:r>
+      <w:r>
+        <w:t>is</w:t>
+      </w:r>
+      <w:r>
+        <w:t xml:space="preserve"> shall </w:t>
+      </w:r>
+      <w:r>
+        <w:t xml:space="preserve">also </w:t>
+      </w:r>
+      <w:r>
+        <w:t>contain an</w:t>
+      </w:r>
+      <w:r>
+        <w:t xml:space="preserve"> interface for the scientists behind the MammalWeb project to search through and filter the images based on criteria such as species, whether an image has been classified by the algorithm yet, the location in which the image was taken or the time when it as taken.</w:t>
       </w:r>
       <w:r>
         <w:t xml:space="preserve"> The scientists shall be able to download classified data in .csv format. This shall be compatible for analysis by programs written in Python or R.</w:t>
       </w:r>
     </w:p>
     <w:p>
-      <w:pPr>
-        <w:rPr>
-          <w:u w:val="single"/>
-        </w:rPr>
-      </w:pPr>
-      <w:r>
-        <w:rPr>
-          <w:u w:val="single"/>
-        </w:rPr>
+      <w:r>
+        <w:t>The final part of this deliverable shall</w:t>
+      </w:r>
+      <w:bookmarkStart w:id="0" w:name="_GoBack"/>
+      <w:bookmarkEnd w:id="0"/>
+      <w:r>
+        <w:t xml:space="preserve"> </w:t>
+      </w:r>
+      <w:r>
+        <w:t>be a web dashboard visible to a user of the system implementing as many as possible of the following:</w:t>
+      </w:r>
+    </w:p>
+    <w:p>
+      <w:r>
+        <w:t xml:space="preserve">- </w:t>
+      </w:r>
+      <w:r>
+        <w:t>S</w:t>
+      </w:r>
+      <w:r>
+        <w:t>howing the user their favourite photos</w:t>
+      </w:r>
+    </w:p>
+    <w:p>
+      <w:r>
         <w:lastRenderedPageBreak/>
-        <w:t xml:space="preserve">User dashboard </w:t>
-      </w:r>
-    </w:p>
-    <w:p>
-      <w:r>
-        <w:t xml:space="preserve">This should </w:t>
-      </w:r>
-      <w:r>
-        <w:t>be a web dashboard visible to a user of the system implementing as many as possible of the following:</w:t>
-      </w:r>
-    </w:p>
-    <w:p>
-      <w:r>
-        <w:t xml:space="preserve">- </w:t>
-      </w:r>
-      <w:r>
-        <w:t>S</w:t>
-      </w:r>
-      <w:r>
-        <w:t>howing the user their favourite photos</w:t>
-      </w:r>
-    </w:p>
-    <w:p>
-      <w:r>
         <w:t>-Showing the user a timeline of their uploads and classifications a chord diagram of relationships</w:t>
       </w:r>
       <w:r>
@@ -1120,6 +1113,7 @@
   <w:style w:type="character" w:default="1" w:styleId="DefaultParagraphFont">
     <w:name w:val="Default Paragraph Font"/>
     <w:uiPriority w:val="1"/>
+    <w:semiHidden/>
     <w:unhideWhenUsed/>
   </w:style>
   <w:style w:type="table" w:default="1" w:styleId="TableNormal">

</xml_diff>